<commit_message>
add Milestone01_K08.pdf to doc folder
</commit_message>
<xml_diff>
--- a/doc/MILESTONE.docx
+++ b/doc/MILESTONE.docx
@@ -1433,7 +1433,7 @@
                 <w:noProof/>
                 <w:webHidden/>
               </w:rPr>
-              <w:t>7</w:t>
+              <w:t>8</w:t>
             </w:r>
             <w:r>
               <w:rPr>
@@ -1506,7 +1506,7 @@
                 <w:noProof/>
                 <w:webHidden/>
               </w:rPr>
-              <w:t>7</w:t>
+              <w:t>8</w:t>
             </w:r>
             <w:r>
               <w:rPr>
@@ -1579,7 +1579,7 @@
                 <w:noProof/>
                 <w:webHidden/>
               </w:rPr>
-              <w:t>7</w:t>
+              <w:t>8</w:t>
             </w:r>
             <w:r>
               <w:rPr>
@@ -1652,7 +1652,7 @@
                 <w:noProof/>
                 <w:webHidden/>
               </w:rPr>
-              <w:t>8</w:t>
+              <w:t>9</w:t>
             </w:r>
             <w:r>
               <w:rPr>
@@ -1725,7 +1725,7 @@
                 <w:noProof/>
                 <w:webHidden/>
               </w:rPr>
-              <w:t>8</w:t>
+              <w:t>9</w:t>
             </w:r>
             <w:r>
               <w:rPr>
@@ -1798,7 +1798,7 @@
                 <w:noProof/>
                 <w:webHidden/>
               </w:rPr>
-              <w:t>9</w:t>
+              <w:t>10</w:t>
             </w:r>
             <w:r>
               <w:rPr>
@@ -1881,7 +1881,7 @@
                 <w:noProof/>
                 <w:webHidden/>
               </w:rPr>
-              <w:t>10</w:t>
+              <w:t>11</w:t>
             </w:r>
             <w:r>
               <w:rPr>
@@ -1954,7 +1954,7 @@
                 <w:noProof/>
                 <w:webHidden/>
               </w:rPr>
-              <w:t>10</w:t>
+              <w:t>11</w:t>
             </w:r>
             <w:r>
               <w:rPr>
@@ -2027,7 +2027,7 @@
                 <w:noProof/>
                 <w:webHidden/>
               </w:rPr>
-              <w:t>10</w:t>
+              <w:t>11</w:t>
             </w:r>
             <w:r>
               <w:rPr>
@@ -2110,7 +2110,7 @@
                 <w:noProof/>
                 <w:webHidden/>
               </w:rPr>
-              <w:t>11</w:t>
+              <w:t>12</w:t>
             </w:r>
             <w:r>
               <w:rPr>
@@ -2183,7 +2183,7 @@
                 <w:noProof/>
                 <w:webHidden/>
               </w:rPr>
-              <w:t>12</w:t>
+              <w:t>13</w:t>
             </w:r>
             <w:r>
               <w:rPr>
@@ -2256,7 +2256,7 @@
                 <w:noProof/>
                 <w:webHidden/>
               </w:rPr>
-              <w:t>13</w:t>
+              <w:t>14</w:t>
             </w:r>
             <w:r>
               <w:rPr>
@@ -10632,14 +10632,182 @@
         <w:rPr>
           <w:rFonts w:ascii="Arial" w:hAnsi="Arial" w:cs="Arial"/>
         </w:rPr>
-        <w:t xml:space="preserve"> </w:t>
-      </w:r>
-      <w:proofErr w:type="spellStart"/>
-      <w:r>
-        <w:rPr>
-          <w:rFonts w:ascii="Arial" w:hAnsi="Arial" w:cs="Arial"/>
-        </w:rPr>
-        <w:t>ini</w:t>
+        <w:t xml:space="preserve"> ini, </w:t>
+      </w:r>
+      <w:proofErr w:type="spellStart"/>
+      <w:r>
+        <w:rPr>
+          <w:rFonts w:ascii="Arial" w:hAnsi="Arial" w:cs="Arial"/>
+        </w:rPr>
+        <w:t>pengguna</w:t>
+      </w:r>
+      <w:proofErr w:type="spellEnd"/>
+      <w:r>
+        <w:rPr>
+          <w:rFonts w:ascii="Arial" w:hAnsi="Arial" w:cs="Arial"/>
+        </w:rPr>
+        <w:t xml:space="preserve"> </w:t>
+      </w:r>
+      <w:proofErr w:type="spellStart"/>
+      <w:r>
+        <w:rPr>
+          <w:rFonts w:ascii="Arial" w:hAnsi="Arial" w:cs="Arial"/>
+        </w:rPr>
+        <w:t>akan</w:t>
+      </w:r>
+      <w:proofErr w:type="spellEnd"/>
+      <w:r>
+        <w:rPr>
+          <w:rFonts w:ascii="Arial" w:hAnsi="Arial" w:cs="Arial"/>
+        </w:rPr>
+        <w:t xml:space="preserve"> </w:t>
+      </w:r>
+      <w:proofErr w:type="spellStart"/>
+      <w:r>
+        <w:rPr>
+          <w:rFonts w:ascii="Arial" w:hAnsi="Arial" w:cs="Arial"/>
+        </w:rPr>
+        <w:t>mendapatkan</w:t>
+      </w:r>
+      <w:proofErr w:type="spellEnd"/>
+      <w:r>
+        <w:rPr>
+          <w:rFonts w:ascii="Arial" w:hAnsi="Arial" w:cs="Arial"/>
+        </w:rPr>
+        <w:t xml:space="preserve"> </w:t>
+      </w:r>
+      <w:proofErr w:type="spellStart"/>
+      <w:r>
+        <w:rPr>
+          <w:rFonts w:ascii="Arial" w:hAnsi="Arial" w:cs="Arial"/>
+        </w:rPr>
+        <w:t>informasi</w:t>
+      </w:r>
+      <w:proofErr w:type="spellEnd"/>
+      <w:r>
+        <w:rPr>
+          <w:rFonts w:ascii="Arial" w:hAnsi="Arial" w:cs="Arial"/>
+        </w:rPr>
+        <w:t xml:space="preserve"> </w:t>
+      </w:r>
+      <w:proofErr w:type="spellStart"/>
+      <w:r>
+        <w:rPr>
+          <w:rFonts w:ascii="Arial" w:hAnsi="Arial" w:cs="Arial"/>
+        </w:rPr>
+        <w:t>resmi</w:t>
+      </w:r>
+      <w:proofErr w:type="spellEnd"/>
+      <w:r>
+        <w:rPr>
+          <w:rFonts w:ascii="Arial" w:hAnsi="Arial" w:cs="Arial"/>
+        </w:rPr>
+        <w:t xml:space="preserve"> </w:t>
+      </w:r>
+      <w:proofErr w:type="spellStart"/>
+      <w:r>
+        <w:rPr>
+          <w:rFonts w:ascii="Arial" w:hAnsi="Arial" w:cs="Arial"/>
+        </w:rPr>
+        <w:t>dari</w:t>
+      </w:r>
+      <w:proofErr w:type="spellEnd"/>
+      <w:r>
+        <w:rPr>
+          <w:rFonts w:ascii="Arial" w:hAnsi="Arial" w:cs="Arial"/>
+        </w:rPr>
+        <w:t xml:space="preserve"> </w:t>
+      </w:r>
+      <w:proofErr w:type="spellStart"/>
+      <w:r>
+        <w:rPr>
+          <w:rFonts w:ascii="Arial" w:hAnsi="Arial" w:cs="Arial"/>
+        </w:rPr>
+        <w:t>pemerintah</w:t>
+      </w:r>
+      <w:proofErr w:type="spellEnd"/>
+      <w:r>
+        <w:rPr>
+          <w:rFonts w:ascii="Arial" w:hAnsi="Arial" w:cs="Arial"/>
+        </w:rPr>
+        <w:t xml:space="preserve"> </w:t>
+      </w:r>
+      <w:proofErr w:type="spellStart"/>
+      <w:r>
+        <w:rPr>
+          <w:rFonts w:ascii="Arial" w:hAnsi="Arial" w:cs="Arial"/>
+        </w:rPr>
+        <w:t>terkait</w:t>
+      </w:r>
+      <w:proofErr w:type="spellEnd"/>
+      <w:r>
+        <w:rPr>
+          <w:rFonts w:ascii="Arial" w:hAnsi="Arial" w:cs="Arial"/>
+        </w:rPr>
+        <w:t xml:space="preserve"> COVID-19 dan </w:t>
+      </w:r>
+      <w:proofErr w:type="spellStart"/>
+      <w:r>
+        <w:rPr>
+          <w:rFonts w:ascii="Arial" w:hAnsi="Arial" w:cs="Arial"/>
+        </w:rPr>
+        <w:t>terdapat</w:t>
+      </w:r>
+      <w:proofErr w:type="spellEnd"/>
+      <w:r>
+        <w:rPr>
+          <w:rFonts w:ascii="Arial" w:hAnsi="Arial" w:cs="Arial"/>
+        </w:rPr>
+        <w:t xml:space="preserve"> </w:t>
+      </w:r>
+      <w:proofErr w:type="spellStart"/>
+      <w:r>
+        <w:rPr>
+          <w:rFonts w:ascii="Arial" w:hAnsi="Arial" w:cs="Arial"/>
+        </w:rPr>
+        <w:t>statistik</w:t>
+      </w:r>
+      <w:proofErr w:type="spellEnd"/>
+      <w:r>
+        <w:rPr>
+          <w:rFonts w:ascii="Arial" w:hAnsi="Arial" w:cs="Arial"/>
+        </w:rPr>
+        <w:t xml:space="preserve"> COVID-19, </w:t>
+      </w:r>
+      <w:proofErr w:type="spellStart"/>
+      <w:r>
+        <w:rPr>
+          <w:rFonts w:ascii="Arial" w:hAnsi="Arial" w:cs="Arial"/>
+        </w:rPr>
+        <w:t>seperti</w:t>
+      </w:r>
+      <w:proofErr w:type="spellEnd"/>
+      <w:r>
+        <w:rPr>
+          <w:rFonts w:ascii="Arial" w:hAnsi="Arial" w:cs="Arial"/>
+        </w:rPr>
+        <w:t xml:space="preserve"> </w:t>
+      </w:r>
+      <w:proofErr w:type="spellStart"/>
+      <w:r>
+        <w:rPr>
+          <w:rFonts w:ascii="Arial" w:hAnsi="Arial" w:cs="Arial"/>
+        </w:rPr>
+        <w:t>berapa</w:t>
+      </w:r>
+      <w:proofErr w:type="spellEnd"/>
+      <w:r>
+        <w:rPr>
+          <w:rFonts w:ascii="Arial" w:hAnsi="Arial" w:cs="Arial"/>
+        </w:rPr>
+        <w:t xml:space="preserve"> orang yang </w:t>
+      </w:r>
+      <w:proofErr w:type="spellStart"/>
+      <w:r>
+        <w:rPr>
+          <w:rFonts w:ascii="Arial" w:hAnsi="Arial" w:cs="Arial"/>
+        </w:rPr>
+        <w:t>positif</w:t>
       </w:r>
       <w:proofErr w:type="spellEnd"/>
       <w:r>
@@ -10653,14 +10821,114 @@
         <w:rPr>
           <w:rFonts w:ascii="Arial" w:hAnsi="Arial" w:cs="Arial"/>
         </w:rPr>
-        <w:t>pengguna</w:t>
-      </w:r>
-      <w:proofErr w:type="spellEnd"/>
-      <w:r>
-        <w:rPr>
-          <w:rFonts w:ascii="Arial" w:hAnsi="Arial" w:cs="Arial"/>
-        </w:rPr>
-        <w:t xml:space="preserve"> </w:t>
+        <w:t>berapa</w:t>
+      </w:r>
+      <w:proofErr w:type="spellEnd"/>
+      <w:r>
+        <w:rPr>
+          <w:rFonts w:ascii="Arial" w:hAnsi="Arial" w:cs="Arial"/>
+        </w:rPr>
+        <w:t xml:space="preserve"> yang </w:t>
+      </w:r>
+      <w:proofErr w:type="spellStart"/>
+      <w:r>
+        <w:rPr>
+          <w:rFonts w:ascii="Arial" w:hAnsi="Arial" w:cs="Arial"/>
+        </w:rPr>
+        <w:t>sembuh</w:t>
+      </w:r>
+      <w:proofErr w:type="spellEnd"/>
+      <w:r>
+        <w:rPr>
+          <w:rFonts w:ascii="Arial" w:hAnsi="Arial" w:cs="Arial"/>
+        </w:rPr>
+        <w:t xml:space="preserve">, dan </w:t>
+      </w:r>
+      <w:proofErr w:type="spellStart"/>
+      <w:r>
+        <w:rPr>
+          <w:rFonts w:ascii="Arial" w:hAnsi="Arial" w:cs="Arial"/>
+        </w:rPr>
+        <w:t>berapa</w:t>
+      </w:r>
+      <w:proofErr w:type="spellEnd"/>
+      <w:r>
+        <w:rPr>
+          <w:rFonts w:ascii="Arial" w:hAnsi="Arial" w:cs="Arial"/>
+        </w:rPr>
+        <w:t xml:space="preserve"> yang </w:t>
+      </w:r>
+      <w:proofErr w:type="spellStart"/>
+      <w:proofErr w:type="gramStart"/>
+      <w:r>
+        <w:rPr>
+          <w:rFonts w:ascii="Arial" w:hAnsi="Arial" w:cs="Arial"/>
+        </w:rPr>
+        <w:t>meninggal</w:t>
+      </w:r>
+      <w:proofErr w:type="spellEnd"/>
+      <w:r>
+        <w:rPr>
+          <w:rFonts w:ascii="Arial" w:hAnsi="Arial" w:cs="Arial"/>
+        </w:rPr>
+        <w:t xml:space="preserve">  </w:t>
+      </w:r>
+      <w:proofErr w:type="spellStart"/>
+      <w:r>
+        <w:rPr>
+          <w:rFonts w:ascii="Arial" w:hAnsi="Arial" w:cs="Arial"/>
+        </w:rPr>
+        <w:t>berdasarkan</w:t>
+      </w:r>
+      <w:proofErr w:type="spellEnd"/>
+      <w:proofErr w:type="gramEnd"/>
+      <w:r>
+        <w:rPr>
+          <w:rFonts w:ascii="Arial" w:hAnsi="Arial" w:cs="Arial"/>
+        </w:rPr>
+        <w:t xml:space="preserve"> </w:t>
+      </w:r>
+      <w:proofErr w:type="spellStart"/>
+      <w:r>
+        <w:rPr>
+          <w:rFonts w:ascii="Arial" w:hAnsi="Arial" w:cs="Arial"/>
+        </w:rPr>
+        <w:t>provinsi</w:t>
+      </w:r>
+      <w:proofErr w:type="spellEnd"/>
+      <w:r>
+        <w:rPr>
+          <w:rFonts w:ascii="Arial" w:hAnsi="Arial" w:cs="Arial"/>
+        </w:rPr>
+        <w:t xml:space="preserve"> yang </w:t>
+      </w:r>
+      <w:proofErr w:type="spellStart"/>
+      <w:r>
+        <w:rPr>
+          <w:rFonts w:ascii="Arial" w:hAnsi="Arial" w:cs="Arial"/>
+        </w:rPr>
+        <w:t>dipilih</w:t>
+      </w:r>
+      <w:proofErr w:type="spellEnd"/>
+      <w:r>
+        <w:rPr>
+          <w:rFonts w:ascii="Arial" w:hAnsi="Arial" w:cs="Arial"/>
+        </w:rPr>
+        <w:t xml:space="preserve">. </w:t>
+      </w:r>
+      <w:proofErr w:type="spellStart"/>
+      <w:r>
+        <w:rPr>
+          <w:rFonts w:ascii="Arial" w:hAnsi="Arial" w:cs="Arial"/>
+        </w:rPr>
+        <w:t>Pengguna</w:t>
+      </w:r>
+      <w:proofErr w:type="spellEnd"/>
+      <w:r>
+        <w:rPr>
+          <w:rFonts w:ascii="Arial" w:hAnsi="Arial" w:cs="Arial"/>
+        </w:rPr>
+        <w:t xml:space="preserve"> juga </w:t>
       </w:r>
       <w:proofErr w:type="spellStart"/>
       <w:r>
@@ -10695,6 +10963,48 @@
         <w:rPr>
           <w:rFonts w:ascii="Arial" w:hAnsi="Arial" w:cs="Arial"/>
         </w:rPr>
+        <w:t>berita-berita</w:t>
+      </w:r>
+      <w:proofErr w:type="spellEnd"/>
+      <w:r>
+        <w:rPr>
+          <w:rFonts w:ascii="Arial" w:hAnsi="Arial" w:cs="Arial"/>
+        </w:rPr>
+        <w:t xml:space="preserve"> </w:t>
+      </w:r>
+      <w:proofErr w:type="spellStart"/>
+      <w:r>
+        <w:rPr>
+          <w:rFonts w:ascii="Arial" w:hAnsi="Arial" w:cs="Arial"/>
+        </w:rPr>
+        <w:t>terbaru</w:t>
+      </w:r>
+      <w:proofErr w:type="spellEnd"/>
+      <w:r>
+        <w:rPr>
+          <w:rFonts w:ascii="Arial" w:hAnsi="Arial" w:cs="Arial"/>
+        </w:rPr>
+        <w:t xml:space="preserve">, </w:t>
+      </w:r>
+      <w:proofErr w:type="spellStart"/>
+      <w:r>
+        <w:rPr>
+          <w:rFonts w:ascii="Arial" w:hAnsi="Arial" w:cs="Arial"/>
+        </w:rPr>
+        <w:t>serta</w:t>
+      </w:r>
+      <w:proofErr w:type="spellEnd"/>
+      <w:r>
+        <w:rPr>
+          <w:rFonts w:ascii="Arial" w:hAnsi="Arial" w:cs="Arial"/>
+        </w:rPr>
+        <w:t xml:space="preserve"> </w:t>
+      </w:r>
+      <w:proofErr w:type="spellStart"/>
+      <w:r>
+        <w:rPr>
+          <w:rFonts w:ascii="Arial" w:hAnsi="Arial" w:cs="Arial"/>
+        </w:rPr>
         <w:t>informasi</w:t>
       </w:r>
       <w:proofErr w:type="spellEnd"/>
@@ -10709,35 +11019,21 @@
         <w:rPr>
           <w:rFonts w:ascii="Arial" w:hAnsi="Arial" w:cs="Arial"/>
         </w:rPr>
-        <w:t>resmi</w:t>
-      </w:r>
-      <w:proofErr w:type="spellEnd"/>
-      <w:r>
-        <w:rPr>
-          <w:rFonts w:ascii="Arial" w:hAnsi="Arial" w:cs="Arial"/>
-        </w:rPr>
-        <w:t xml:space="preserve"> </w:t>
-      </w:r>
-      <w:proofErr w:type="spellStart"/>
-      <w:r>
-        <w:rPr>
-          <w:rFonts w:ascii="Arial" w:hAnsi="Arial" w:cs="Arial"/>
-        </w:rPr>
-        <w:t>dari</w:t>
-      </w:r>
-      <w:proofErr w:type="spellEnd"/>
-      <w:r>
-        <w:rPr>
-          <w:rFonts w:ascii="Arial" w:hAnsi="Arial" w:cs="Arial"/>
-        </w:rPr>
-        <w:t xml:space="preserve"> </w:t>
-      </w:r>
-      <w:proofErr w:type="spellStart"/>
-      <w:r>
-        <w:rPr>
-          <w:rFonts w:ascii="Arial" w:hAnsi="Arial" w:cs="Arial"/>
-        </w:rPr>
-        <w:t>pemerintah</w:t>
+        <w:t>mengenai</w:t>
+      </w:r>
+      <w:proofErr w:type="spellEnd"/>
+      <w:r>
+        <w:rPr>
+          <w:rFonts w:ascii="Arial" w:hAnsi="Arial" w:cs="Arial"/>
+        </w:rPr>
+        <w:t xml:space="preserve"> </w:t>
+      </w:r>
+      <w:proofErr w:type="spellStart"/>
+      <w:r>
+        <w:rPr>
+          <w:rFonts w:ascii="Arial" w:hAnsi="Arial" w:cs="Arial"/>
+        </w:rPr>
+        <w:t>hoaks</w:t>
       </w:r>
       <w:proofErr w:type="spellEnd"/>
       <w:r>
@@ -10758,316 +11054,6 @@
         <w:rPr>
           <w:rFonts w:ascii="Arial" w:hAnsi="Arial" w:cs="Arial"/>
         </w:rPr>
-        <w:t xml:space="preserve"> COVID-19 dan </w:t>
-      </w:r>
-      <w:proofErr w:type="spellStart"/>
-      <w:r>
-        <w:rPr>
-          <w:rFonts w:ascii="Arial" w:hAnsi="Arial" w:cs="Arial"/>
-        </w:rPr>
-        <w:t>terdapat</w:t>
-      </w:r>
-      <w:proofErr w:type="spellEnd"/>
-      <w:r>
-        <w:rPr>
-          <w:rFonts w:ascii="Arial" w:hAnsi="Arial" w:cs="Arial"/>
-        </w:rPr>
-        <w:t xml:space="preserve"> </w:t>
-      </w:r>
-      <w:proofErr w:type="spellStart"/>
-      <w:r>
-        <w:rPr>
-          <w:rFonts w:ascii="Arial" w:hAnsi="Arial" w:cs="Arial"/>
-        </w:rPr>
-        <w:t>statistik</w:t>
-      </w:r>
-      <w:proofErr w:type="spellEnd"/>
-      <w:r>
-        <w:rPr>
-          <w:rFonts w:ascii="Arial" w:hAnsi="Arial" w:cs="Arial"/>
-        </w:rPr>
-        <w:t xml:space="preserve"> COVID-19, </w:t>
-      </w:r>
-      <w:proofErr w:type="spellStart"/>
-      <w:r>
-        <w:rPr>
-          <w:rFonts w:ascii="Arial" w:hAnsi="Arial" w:cs="Arial"/>
-        </w:rPr>
-        <w:t>seperti</w:t>
-      </w:r>
-      <w:proofErr w:type="spellEnd"/>
-      <w:r>
-        <w:rPr>
-          <w:rFonts w:ascii="Arial" w:hAnsi="Arial" w:cs="Arial"/>
-        </w:rPr>
-        <w:t xml:space="preserve"> </w:t>
-      </w:r>
-      <w:proofErr w:type="spellStart"/>
-      <w:r>
-        <w:rPr>
-          <w:rFonts w:ascii="Arial" w:hAnsi="Arial" w:cs="Arial"/>
-        </w:rPr>
-        <w:t>berapa</w:t>
-      </w:r>
-      <w:proofErr w:type="spellEnd"/>
-      <w:r>
-        <w:rPr>
-          <w:rFonts w:ascii="Arial" w:hAnsi="Arial" w:cs="Arial"/>
-        </w:rPr>
-        <w:t xml:space="preserve"> orang yang </w:t>
-      </w:r>
-      <w:proofErr w:type="spellStart"/>
-      <w:r>
-        <w:rPr>
-          <w:rFonts w:ascii="Arial" w:hAnsi="Arial" w:cs="Arial"/>
-        </w:rPr>
-        <w:t>positif</w:t>
-      </w:r>
-      <w:proofErr w:type="spellEnd"/>
-      <w:r>
-        <w:rPr>
-          <w:rFonts w:ascii="Arial" w:hAnsi="Arial" w:cs="Arial"/>
-        </w:rPr>
-        <w:t xml:space="preserve">, </w:t>
-      </w:r>
-      <w:proofErr w:type="spellStart"/>
-      <w:r>
-        <w:rPr>
-          <w:rFonts w:ascii="Arial" w:hAnsi="Arial" w:cs="Arial"/>
-        </w:rPr>
-        <w:t>berapa</w:t>
-      </w:r>
-      <w:proofErr w:type="spellEnd"/>
-      <w:r>
-        <w:rPr>
-          <w:rFonts w:ascii="Arial" w:hAnsi="Arial" w:cs="Arial"/>
-        </w:rPr>
-        <w:t xml:space="preserve"> yang </w:t>
-      </w:r>
-      <w:proofErr w:type="spellStart"/>
-      <w:r>
-        <w:rPr>
-          <w:rFonts w:ascii="Arial" w:hAnsi="Arial" w:cs="Arial"/>
-        </w:rPr>
-        <w:t>sembuh</w:t>
-      </w:r>
-      <w:proofErr w:type="spellEnd"/>
-      <w:r>
-        <w:rPr>
-          <w:rFonts w:ascii="Arial" w:hAnsi="Arial" w:cs="Arial"/>
-        </w:rPr>
-        <w:t xml:space="preserve">, dan </w:t>
-      </w:r>
-      <w:proofErr w:type="spellStart"/>
-      <w:r>
-        <w:rPr>
-          <w:rFonts w:ascii="Arial" w:hAnsi="Arial" w:cs="Arial"/>
-        </w:rPr>
-        <w:t>berapa</w:t>
-      </w:r>
-      <w:proofErr w:type="spellEnd"/>
-      <w:r>
-        <w:rPr>
-          <w:rFonts w:ascii="Arial" w:hAnsi="Arial" w:cs="Arial"/>
-        </w:rPr>
-        <w:t xml:space="preserve"> yang </w:t>
-      </w:r>
-      <w:proofErr w:type="spellStart"/>
-      <w:proofErr w:type="gramStart"/>
-      <w:r>
-        <w:rPr>
-          <w:rFonts w:ascii="Arial" w:hAnsi="Arial" w:cs="Arial"/>
-        </w:rPr>
-        <w:t>meninggal</w:t>
-      </w:r>
-      <w:proofErr w:type="spellEnd"/>
-      <w:r>
-        <w:rPr>
-          <w:rFonts w:ascii="Arial" w:hAnsi="Arial" w:cs="Arial"/>
-        </w:rPr>
-        <w:t xml:space="preserve">  </w:t>
-      </w:r>
-      <w:proofErr w:type="spellStart"/>
-      <w:r>
-        <w:rPr>
-          <w:rFonts w:ascii="Arial" w:hAnsi="Arial" w:cs="Arial"/>
-        </w:rPr>
-        <w:t>berdasarkan</w:t>
-      </w:r>
-      <w:proofErr w:type="spellEnd"/>
-      <w:proofErr w:type="gramEnd"/>
-      <w:r>
-        <w:rPr>
-          <w:rFonts w:ascii="Arial" w:hAnsi="Arial" w:cs="Arial"/>
-        </w:rPr>
-        <w:t xml:space="preserve"> </w:t>
-      </w:r>
-      <w:proofErr w:type="spellStart"/>
-      <w:r>
-        <w:rPr>
-          <w:rFonts w:ascii="Arial" w:hAnsi="Arial" w:cs="Arial"/>
-        </w:rPr>
-        <w:t>provinsi</w:t>
-      </w:r>
-      <w:proofErr w:type="spellEnd"/>
-      <w:r>
-        <w:rPr>
-          <w:rFonts w:ascii="Arial" w:hAnsi="Arial" w:cs="Arial"/>
-        </w:rPr>
-        <w:t xml:space="preserve"> yang </w:t>
-      </w:r>
-      <w:proofErr w:type="spellStart"/>
-      <w:r>
-        <w:rPr>
-          <w:rFonts w:ascii="Arial" w:hAnsi="Arial" w:cs="Arial"/>
-        </w:rPr>
-        <w:t>dipilih</w:t>
-      </w:r>
-      <w:proofErr w:type="spellEnd"/>
-      <w:r>
-        <w:rPr>
-          <w:rFonts w:ascii="Arial" w:hAnsi="Arial" w:cs="Arial"/>
-        </w:rPr>
-        <w:t xml:space="preserve">. </w:t>
-      </w:r>
-      <w:proofErr w:type="spellStart"/>
-      <w:r>
-        <w:rPr>
-          <w:rFonts w:ascii="Arial" w:hAnsi="Arial" w:cs="Arial"/>
-        </w:rPr>
-        <w:t>Pengguna</w:t>
-      </w:r>
-      <w:proofErr w:type="spellEnd"/>
-      <w:r>
-        <w:rPr>
-          <w:rFonts w:ascii="Arial" w:hAnsi="Arial" w:cs="Arial"/>
-        </w:rPr>
-        <w:t xml:space="preserve"> juga </w:t>
-      </w:r>
-      <w:proofErr w:type="spellStart"/>
-      <w:r>
-        <w:rPr>
-          <w:rFonts w:ascii="Arial" w:hAnsi="Arial" w:cs="Arial"/>
-        </w:rPr>
-        <w:t>akan</w:t>
-      </w:r>
-      <w:proofErr w:type="spellEnd"/>
-      <w:r>
-        <w:rPr>
-          <w:rFonts w:ascii="Arial" w:hAnsi="Arial" w:cs="Arial"/>
-        </w:rPr>
-        <w:t xml:space="preserve"> </w:t>
-      </w:r>
-      <w:proofErr w:type="spellStart"/>
-      <w:r>
-        <w:rPr>
-          <w:rFonts w:ascii="Arial" w:hAnsi="Arial" w:cs="Arial"/>
-        </w:rPr>
-        <w:t>mendapatkan</w:t>
-      </w:r>
-      <w:proofErr w:type="spellEnd"/>
-      <w:r>
-        <w:rPr>
-          <w:rFonts w:ascii="Arial" w:hAnsi="Arial" w:cs="Arial"/>
-        </w:rPr>
-        <w:t xml:space="preserve"> </w:t>
-      </w:r>
-      <w:proofErr w:type="spellStart"/>
-      <w:r>
-        <w:rPr>
-          <w:rFonts w:ascii="Arial" w:hAnsi="Arial" w:cs="Arial"/>
-        </w:rPr>
-        <w:t>berita-berita</w:t>
-      </w:r>
-      <w:proofErr w:type="spellEnd"/>
-      <w:r>
-        <w:rPr>
-          <w:rFonts w:ascii="Arial" w:hAnsi="Arial" w:cs="Arial"/>
-        </w:rPr>
-        <w:t xml:space="preserve"> </w:t>
-      </w:r>
-      <w:proofErr w:type="spellStart"/>
-      <w:r>
-        <w:rPr>
-          <w:rFonts w:ascii="Arial" w:hAnsi="Arial" w:cs="Arial"/>
-        </w:rPr>
-        <w:t>terbaru</w:t>
-      </w:r>
-      <w:proofErr w:type="spellEnd"/>
-      <w:r>
-        <w:rPr>
-          <w:rFonts w:ascii="Arial" w:hAnsi="Arial" w:cs="Arial"/>
-        </w:rPr>
-        <w:t xml:space="preserve">, </w:t>
-      </w:r>
-      <w:proofErr w:type="spellStart"/>
-      <w:r>
-        <w:rPr>
-          <w:rFonts w:ascii="Arial" w:hAnsi="Arial" w:cs="Arial"/>
-        </w:rPr>
-        <w:t>serta</w:t>
-      </w:r>
-      <w:proofErr w:type="spellEnd"/>
-      <w:r>
-        <w:rPr>
-          <w:rFonts w:ascii="Arial" w:hAnsi="Arial" w:cs="Arial"/>
-        </w:rPr>
-        <w:t xml:space="preserve"> </w:t>
-      </w:r>
-      <w:proofErr w:type="spellStart"/>
-      <w:r>
-        <w:rPr>
-          <w:rFonts w:ascii="Arial" w:hAnsi="Arial" w:cs="Arial"/>
-        </w:rPr>
-        <w:t>informasi</w:t>
-      </w:r>
-      <w:proofErr w:type="spellEnd"/>
-      <w:r>
-        <w:rPr>
-          <w:rFonts w:ascii="Arial" w:hAnsi="Arial" w:cs="Arial"/>
-        </w:rPr>
-        <w:t xml:space="preserve"> </w:t>
-      </w:r>
-      <w:proofErr w:type="spellStart"/>
-      <w:r>
-        <w:rPr>
-          <w:rFonts w:ascii="Arial" w:hAnsi="Arial" w:cs="Arial"/>
-        </w:rPr>
-        <w:t>mengenai</w:t>
-      </w:r>
-      <w:proofErr w:type="spellEnd"/>
-      <w:r>
-        <w:rPr>
-          <w:rFonts w:ascii="Arial" w:hAnsi="Arial" w:cs="Arial"/>
-        </w:rPr>
-        <w:t xml:space="preserve"> </w:t>
-      </w:r>
-      <w:proofErr w:type="spellStart"/>
-      <w:r>
-        <w:rPr>
-          <w:rFonts w:ascii="Arial" w:hAnsi="Arial" w:cs="Arial"/>
-        </w:rPr>
-        <w:t>hoaks</w:t>
-      </w:r>
-      <w:proofErr w:type="spellEnd"/>
-      <w:r>
-        <w:rPr>
-          <w:rFonts w:ascii="Arial" w:hAnsi="Arial" w:cs="Arial"/>
-        </w:rPr>
-        <w:t xml:space="preserve"> </w:t>
-      </w:r>
-      <w:proofErr w:type="spellStart"/>
-      <w:r>
-        <w:rPr>
-          <w:rFonts w:ascii="Arial" w:hAnsi="Arial" w:cs="Arial"/>
-        </w:rPr>
-        <w:t>terkait</w:t>
-      </w:r>
-      <w:proofErr w:type="spellEnd"/>
-      <w:r>
-        <w:rPr>
-          <w:rFonts w:ascii="Arial" w:hAnsi="Arial" w:cs="Arial"/>
-        </w:rPr>
         <w:t xml:space="preserve"> COVID-19 yang </w:t>
       </w:r>
       <w:proofErr w:type="spellStart"/>
@@ -11082,21 +11068,7 @@
         <w:rPr>
           <w:rFonts w:ascii="Arial" w:hAnsi="Arial" w:cs="Arial"/>
         </w:rPr>
-        <w:t xml:space="preserve"> di Indonesia. Pada tab </w:t>
-      </w:r>
-      <w:proofErr w:type="spellStart"/>
-      <w:r>
-        <w:rPr>
-          <w:rFonts w:ascii="Arial" w:hAnsi="Arial" w:cs="Arial"/>
-        </w:rPr>
-        <w:t>ini</w:t>
-      </w:r>
-      <w:proofErr w:type="spellEnd"/>
-      <w:r>
-        <w:rPr>
-          <w:rFonts w:ascii="Arial" w:hAnsi="Arial" w:cs="Arial"/>
-        </w:rPr>
-        <w:t xml:space="preserve">, </w:t>
+        <w:t xml:space="preserve"> di Indonesia. Pada tab ini, </w:t>
       </w:r>
       <w:proofErr w:type="spellStart"/>
       <w:r>
@@ -12673,25 +12645,7 @@
           <w:b/>
           <w:bCs/>
         </w:rPr>
-        <w:t xml:space="preserve"> </w:t>
-      </w:r>
-      <w:proofErr w:type="spellStart"/>
-      <w:r>
-        <w:rPr>
-          <w:rFonts w:ascii="Arial" w:hAnsi="Arial" w:cs="Arial"/>
-          <w:b/>
-          <w:bCs/>
-        </w:rPr>
-        <w:t>dalam</w:t>
-      </w:r>
-      <w:proofErr w:type="spellEnd"/>
-      <w:r>
-        <w:rPr>
-          <w:rFonts w:ascii="Arial" w:hAnsi="Arial" w:cs="Arial"/>
-          <w:b/>
-          <w:bCs/>
-        </w:rPr>
-        <w:t xml:space="preserve"> </w:t>
+        <w:t xml:space="preserve"> dalam </w:t>
       </w:r>
       <w:proofErr w:type="spellStart"/>
       <w:r>
@@ -12769,21 +12723,7 @@
         <w:rPr>
           <w:rFonts w:ascii="Arial" w:hAnsi="Arial" w:cs="Arial"/>
         </w:rPr>
-        <w:t xml:space="preserve"> </w:t>
-      </w:r>
-      <w:proofErr w:type="spellStart"/>
-      <w:r>
-        <w:rPr>
-          <w:rFonts w:ascii="Arial" w:hAnsi="Arial" w:cs="Arial"/>
-        </w:rPr>
-        <w:t>ini</w:t>
-      </w:r>
-      <w:proofErr w:type="spellEnd"/>
-      <w:r>
-        <w:rPr>
-          <w:rFonts w:ascii="Arial" w:hAnsi="Arial" w:cs="Arial"/>
-        </w:rPr>
-        <w:t xml:space="preserve"> </w:t>
+        <w:t xml:space="preserve"> ini </w:t>
       </w:r>
       <w:proofErr w:type="spellStart"/>
       <w:r>
@@ -12965,21 +12905,7 @@
         <w:rPr>
           <w:rFonts w:ascii="Arial" w:hAnsi="Arial" w:cs="Arial"/>
         </w:rPr>
-        <w:t xml:space="preserve"> </w:t>
-      </w:r>
-      <w:proofErr w:type="spellStart"/>
-      <w:r>
-        <w:rPr>
-          <w:rFonts w:ascii="Arial" w:hAnsi="Arial" w:cs="Arial"/>
-        </w:rPr>
-        <w:t>ini</w:t>
-      </w:r>
-      <w:proofErr w:type="spellEnd"/>
-      <w:r>
-        <w:rPr>
-          <w:rFonts w:ascii="Arial" w:hAnsi="Arial" w:cs="Arial"/>
-        </w:rPr>
-        <w:t xml:space="preserve"> </w:t>
+        <w:t xml:space="preserve"> ini </w:t>
       </w:r>
       <w:proofErr w:type="spellStart"/>
       <w:r>
@@ -13035,21 +12961,7 @@
         <w:rPr>
           <w:rFonts w:ascii="Arial" w:hAnsi="Arial" w:cs="Arial"/>
         </w:rPr>
-        <w:t xml:space="preserve"> </w:t>
-      </w:r>
-      <w:proofErr w:type="spellStart"/>
-      <w:r>
-        <w:rPr>
-          <w:rFonts w:ascii="Arial" w:hAnsi="Arial" w:cs="Arial"/>
-        </w:rPr>
-        <w:t>dalam</w:t>
-      </w:r>
-      <w:proofErr w:type="spellEnd"/>
-      <w:r>
-        <w:rPr>
-          <w:rFonts w:ascii="Arial" w:hAnsi="Arial" w:cs="Arial"/>
-        </w:rPr>
-        <w:t xml:space="preserve"> </w:t>
+        <w:t xml:space="preserve"> dalam </w:t>
       </w:r>
       <w:proofErr w:type="spellStart"/>
       <w:r>
@@ -13223,21 +13135,7 @@
         <w:rPr>
           <w:rFonts w:ascii="Arial" w:hAnsi="Arial" w:cs="Arial"/>
         </w:rPr>
-        <w:t xml:space="preserve"> </w:t>
-      </w:r>
-      <w:proofErr w:type="spellStart"/>
-      <w:r>
-        <w:rPr>
-          <w:rFonts w:ascii="Arial" w:hAnsi="Arial" w:cs="Arial"/>
-        </w:rPr>
-        <w:t>dalam</w:t>
-      </w:r>
-      <w:proofErr w:type="spellEnd"/>
-      <w:r>
-        <w:rPr>
-          <w:rFonts w:ascii="Arial" w:hAnsi="Arial" w:cs="Arial"/>
-        </w:rPr>
-        <w:t xml:space="preserve"> </w:t>
+        <w:t xml:space="preserve"> dalam </w:t>
       </w:r>
       <w:proofErr w:type="spellStart"/>
       <w:r>
@@ -13897,21 +13795,7 @@
         <w:rPr>
           <w:rFonts w:ascii="Arial" w:hAnsi="Arial" w:cs="Arial"/>
         </w:rPr>
-        <w:t xml:space="preserve"> </w:t>
-      </w:r>
-      <w:proofErr w:type="spellStart"/>
-      <w:r>
-        <w:rPr>
-          <w:rFonts w:ascii="Arial" w:hAnsi="Arial" w:cs="Arial"/>
-        </w:rPr>
-        <w:t>dalam</w:t>
-      </w:r>
-      <w:proofErr w:type="spellEnd"/>
-      <w:r>
-        <w:rPr>
-          <w:rFonts w:ascii="Arial" w:hAnsi="Arial" w:cs="Arial"/>
-        </w:rPr>
-        <w:t xml:space="preserve"> </w:t>
+        <w:t xml:space="preserve"> dalam </w:t>
       </w:r>
       <w:proofErr w:type="spellStart"/>
       <w:r>
@@ -14261,21 +14145,7 @@
         <w:rPr>
           <w:rFonts w:ascii="Arial" w:hAnsi="Arial" w:cs="Arial"/>
         </w:rPr>
-        <w:t xml:space="preserve"> </w:t>
-      </w:r>
-      <w:proofErr w:type="spellStart"/>
-      <w:r>
-        <w:rPr>
-          <w:rFonts w:ascii="Arial" w:hAnsi="Arial" w:cs="Arial"/>
-        </w:rPr>
-        <w:t>ini</w:t>
-      </w:r>
-      <w:proofErr w:type="spellEnd"/>
-      <w:r>
-        <w:rPr>
-          <w:rFonts w:ascii="Arial" w:hAnsi="Arial" w:cs="Arial"/>
-        </w:rPr>
-        <w:t xml:space="preserve"> </w:t>
+        <w:t xml:space="preserve"> ini </w:t>
       </w:r>
       <w:proofErr w:type="spellStart"/>
       <w:r>
@@ -26032,13 +25902,13 @@
               </wp:anchor>
             </w:drawing>
           </mc:Choice>
-          <mc:Fallback xmlns:mo="http://schemas.microsoft.com/office/mac/office/2008/main" xmlns:mv="urn:schemas-microsoft-com:mac:vml">
+          <mc:Fallback>
             <w:pict>
-              <v:shapetype w14:anchorId="3D73081B" id="_x0000_t202" coordsize="21600,21600" o:spt="202" path="m0,0l0,21600,21600,21600,21600,0xe">
+              <v:shapetype w14:anchorId="3D73081B" id="_x0000_t202" coordsize="21600,21600" o:spt="202" path="m,l,21600r21600,l21600,xe">
                 <v:stroke joinstyle="miter"/>
                 <v:path gradientshapeok="t" o:connecttype="rect"/>
               </v:shapetype>
-              <v:shape id="Kotak Teks 2" o:spid="_x0000_s1026" type="#_x0000_t202" style="position:absolute;left:0;text-align:left;margin-left:0;margin-top:0;width:451.3pt;height:600.95pt;z-index:251659264;visibility:visible;mso-wrap-style:square;mso-width-percent:1000;mso-height-percent:1000;mso-wrap-distance-left:9pt;mso-wrap-distance-top:3.6pt;mso-wrap-distance-right:9pt;mso-wrap-distance-bottom:3.6pt;mso-position-horizontal:center;mso-position-horizontal-relative:margin;mso-position-vertical:center;mso-position-vertical-relative:margin;mso-width-percent:1000;mso-height-percent:1000;mso-width-relative:margin;mso-height-relative:margin;v-text-anchor:top" o:gfxdata="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">
+              <v:shape id="Kotak Teks 2" o:spid="_x0000_s1026" type="#_x0000_t202" style="position:absolute;left:0;text-align:left;margin-left:0;margin-top:0;width:451.3pt;height:600.95pt;z-index:251659264;visibility:visible;mso-wrap-style:square;mso-width-percent:1000;mso-height-percent:1000;mso-wrap-distance-left:9pt;mso-wrap-distance-top:3.6pt;mso-wrap-distance-right:9pt;mso-wrap-distance-bottom:3.6pt;mso-position-horizontal:center;mso-position-horizontal-relative:margin;mso-position-vertical:center;mso-position-vertical-relative:margin;mso-width-percent:1000;mso-height-percent:1000;mso-width-relative:margin;mso-height-relative:margin;v-text-anchor:top" o:gfxdata="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">
                 <v:textbox style="mso-fit-shape-to-text:t">
                   <w:txbxContent>
                     <w:p>

</xml_diff>